<commit_message>
Upload of the pptx for final delivery
</commit_message>
<xml_diff>
--- a/ETL Project_Insights.docx
+++ b/ETL Project_Insights.docx
@@ -463,21 +463,7 @@
         <w:rPr>
           <w:lang w:val="en-US"/>
         </w:rPr>
-        <w:t xml:space="preserve">we loaded both databases to </w:t>
-      </w:r>
-      <w:proofErr w:type="spellStart"/>
-      <w:r>
-        <w:rPr>
-          <w:lang w:val="en-US"/>
-        </w:rPr>
-        <w:t>PgAdmin</w:t>
-      </w:r>
-      <w:proofErr w:type="spellEnd"/>
-      <w:r>
-        <w:rPr>
-          <w:lang w:val="en-US"/>
-        </w:rPr>
-        <w:t xml:space="preserve"> to join them in order to have one database with both movies and series by each platform. It is important to mention that the database only takes into account movies and series that are exclusive to their corresponding platforms.</w:t>
+        <w:t>we loaded both databases to PgAdmin to join them in order to have one database with both movies and series by each platform. It is important to mention that the database only takes into account movies and series that are exclusive to their corresponding platforms.</w:t>
       </w:r>
     </w:p>
     <w:p>
@@ -879,33 +865,11 @@
         </w:rPr>
         <w:t xml:space="preserve">into </w:t>
       </w:r>
-      <w:proofErr w:type="spellStart"/>
-      <w:r>
-        <w:rPr>
-          <w:lang w:val="en-US"/>
-        </w:rPr>
-        <w:t>PgAdmin</w:t>
-      </w:r>
-      <w:proofErr w:type="spellEnd"/>
-      <w:r>
-        <w:rPr>
-          <w:lang w:val="en-US"/>
-        </w:rPr>
-        <w:t xml:space="preserve"> to create two specific tables, Movies and Series, that were unified using the “Union” SQL function to consolidate in one table the data records of Movies and Series with the platform (in this case, the variable </w:t>
-      </w:r>
-      <w:proofErr w:type="spellStart"/>
-      <w:r>
-        <w:rPr>
-          <w:lang w:val="en-US"/>
-        </w:rPr>
-        <w:t>StreamPL</w:t>
-      </w:r>
-      <w:proofErr w:type="spellEnd"/>
-      <w:r>
-        <w:rPr>
-          <w:lang w:val="en-US"/>
-        </w:rPr>
-        <w:t xml:space="preserve">) as the primary key. </w:t>
+      <w:r>
+        <w:rPr>
+          <w:lang w:val="en-US"/>
+        </w:rPr>
+        <w:t xml:space="preserve">PgAdmin to create two specific tables, Movies and Series, that were unified using the “Union” SQL function to consolidate in one table the data records of Movies and Series with the platform (in this case, the variable StreamPL) as the primary key. </w:t>
       </w:r>
       <w:r>
         <w:rPr>
@@ -927,6 +891,56 @@
           <w:lang w:val="en-US"/>
         </w:rPr>
       </w:pPr>
+    </w:p>
+    <w:p>
+      <w:pPr>
+        <w:jc w:val="both"/>
+        <w:rPr>
+          <w:lang w:val="en-US"/>
+        </w:rPr>
+      </w:pPr>
+      <w:r>
+        <w:rPr>
+          <w:lang w:val="en-US"/>
+        </w:rPr>
+        <w:t>3-. Our insights</w:t>
+      </w:r>
+    </w:p>
+    <w:p>
+      <w:pPr>
+        <w:jc w:val="both"/>
+        <w:rPr>
+          <w:lang w:val="en-US"/>
+        </w:rPr>
+      </w:pPr>
+    </w:p>
+    <w:p>
+      <w:pPr>
+        <w:jc w:val="both"/>
+        <w:rPr>
+          <w:lang w:val="en-US"/>
+        </w:rPr>
+      </w:pPr>
+      <w:r>
+        <w:rPr>
+          <w:lang w:val="en-US"/>
+        </w:rPr>
+        <w:t xml:space="preserve">The ETL process has to be well thought before starting it. How to clean the data &amp; how to manage it has a direct relation to the purpose of use you want to give to the dataset. Also, you have to define if it needs a relational or not relational key for its tables and how you may want the final results look like. </w:t>
+      </w:r>
+    </w:p>
+    <w:p>
+      <w:pPr>
+        <w:jc w:val="both"/>
+        <w:rPr>
+          <w:lang w:val="en-US"/>
+        </w:rPr>
+      </w:pPr>
+      <w:r>
+        <w:rPr>
+          <w:lang w:val="en-US"/>
+        </w:rPr>
+        <w:t>Overthinking is not a good advice but to plan &amp; design before you code is the best tip we learn in this project.</w:t>
+      </w:r>
     </w:p>
     <w:p>
       <w:pPr>

</xml_diff>